<commit_message>
MàJ CDC - Objectifs
</commit_message>
<xml_diff>
--- a/Livrables/CDC_PPD_CoClust.docx
+++ b/Livrables/CDC_PPD_CoClust.docx
@@ -56,8 +56,13 @@
           <w:u w:val="single"/>
         </w:rPr>
       </w:pPr>
-      <w:r>
-        <w:t xml:space="preserve">ppd17_coclust (at) </w:t>
+      <w:proofErr w:type="gramStart"/>
+      <w:r>
+        <w:t>ppd</w:t>
+      </w:r>
+      <w:proofErr w:type="gramEnd"/>
+      <w:r>
+        <w:t xml:space="preserve">17_coclust (at) </w:t>
       </w:r>
       <w:r>
         <w:t>googlegroups.com</w:t>
@@ -98,13 +103,23 @@
     </w:p>
     <w:p>
       <w:r>
-        <w:t>Nicolas Notari</w:t>
-      </w:r>
-    </w:p>
-    <w:p>
-      <w:r>
-        <w:t>Anaïs Rojbi</w:t>
-      </w:r>
+        <w:t xml:space="preserve">Nicolas </w:t>
+      </w:r>
+      <w:proofErr w:type="spellStart"/>
+      <w:r>
+        <w:t>Notari</w:t>
+      </w:r>
+      <w:proofErr w:type="spellEnd"/>
+    </w:p>
+    <w:p>
+      <w:r>
+        <w:t xml:space="preserve">Anaïs </w:t>
+      </w:r>
+      <w:proofErr w:type="spellStart"/>
+      <w:r>
+        <w:t>Rojbi</w:t>
+      </w:r>
+      <w:proofErr w:type="spellEnd"/>
     </w:p>
     <w:p/>
     <w:p>
@@ -222,14 +237,65 @@
       </w:r>
     </w:p>
     <w:p>
+      <w:pPr>
+        <w:jc w:val="both"/>
+      </w:pPr>
       <w:r>
         <w:t>L’</w:t>
       </w:r>
       <w:r>
         <w:t>objectif du projet est</w:t>
       </w:r>
-      <w:bookmarkStart w:id="0" w:name="_GoBack"/>
-      <w:bookmarkEnd w:id="0"/>
+      <w:r>
+        <w:t xml:space="preserve"> de réaliser une IHM </w:t>
+      </w:r>
+      <w:r>
+        <w:t xml:space="preserve">en python </w:t>
+      </w:r>
+      <w:r>
+        <w:t>permettant de visualiser les résultats d’un traitement sur des données présentes dans des fichiers plats.</w:t>
+      </w:r>
+      <w:r>
+        <w:t xml:space="preserve"> Les données sont des ensembles de mots et de documents organisés en clusters.</w:t>
+      </w:r>
+    </w:p>
+    <w:p>
+      <w:pPr>
+        <w:jc w:val="both"/>
+      </w:pPr>
+      <w:r>
+        <w:t xml:space="preserve">Les résultats sont </w:t>
+      </w:r>
+      <w:r>
+        <w:t>affichés sous forme de matrice</w:t>
+      </w:r>
+      <w:r>
+        <w:t xml:space="preserve"> et sont à visualiser </w:t>
+      </w:r>
+      <w:r>
+        <w:t xml:space="preserve">sur des pages web générées dynamiquement avec </w:t>
+      </w:r>
+      <w:proofErr w:type="spellStart"/>
+      <w:r>
+        <w:t>bokeh</w:t>
+      </w:r>
+      <w:proofErr w:type="spellEnd"/>
+      <w:r>
+        <w:t>.</w:t>
+      </w:r>
+    </w:p>
+    <w:p>
+      <w:pPr>
+        <w:jc w:val="both"/>
+      </w:pPr>
+      <w:r>
+        <w:t>La visualisation est interactive et doit afficher des données dynamiquement en fonction des besoins de l’utilisateur.</w:t>
+      </w:r>
+    </w:p>
+    <w:p>
+      <w:pPr>
+        <w:jc w:val="both"/>
+      </w:pPr>
     </w:p>
     <w:p>
       <w:pPr>
@@ -254,6 +320,20 @@
       </w:r>
     </w:p>
     <w:p>
+      <w:r>
+        <w:t xml:space="preserve">Le projet est destiné à tout utilisateur qui souhaite visualiser des données présentées sous forme de cluster avec l’outil </w:t>
+      </w:r>
+      <w:proofErr w:type="spellStart"/>
+      <w:r>
+        <w:t>co-clust</w:t>
+      </w:r>
+      <w:proofErr w:type="spellEnd"/>
+      <w:r>
+        <w:t>.</w:t>
+      </w:r>
+    </w:p>
+    <w:p/>
+    <w:p>
       <w:pPr>
         <w:pStyle w:val="Titre2"/>
         <w:numPr>
@@ -270,6 +350,7 @@
         <w:t>Présentation des solutions du marché</w:t>
       </w:r>
     </w:p>
+    <w:p/>
     <w:p>
       <w:pPr>
         <w:pStyle w:val="Titre1"/>
@@ -297,7 +378,10 @@
         <w:tab/>
         <w:t>Contenu</w:t>
       </w:r>
-    </w:p>
+      <w:bookmarkStart w:id="0" w:name="_GoBack"/>
+      <w:bookmarkEnd w:id="0"/>
+    </w:p>
+    <w:p/>
     <w:p>
       <w:pPr>
         <w:pStyle w:val="Titre2"/>
@@ -1933,7 +2017,7 @@
 </file>
 
 <file path=customXml/itemProps1.xml><?xml version="1.0" encoding="utf-8"?>
-<ds:datastoreItem xmlns:ds="http://schemas.openxmlformats.org/officeDocument/2006/customXml" ds:itemID="{B71428A5-6AE6-C949-95EE-50C8EC75C58C}">
+<ds:datastoreItem xmlns:ds="http://schemas.openxmlformats.org/officeDocument/2006/customXml" ds:itemID="{C36E9D3B-EB6E-C34F-BF3E-2C606F218808}">
   <ds:schemaRefs>
     <ds:schemaRef ds:uri="http://schemas.openxmlformats.org/officeDocument/2006/bibliography"/>
   </ds:schemaRefs>

</xml_diff>